<commit_message>
Updated the technical specifications.
</commit_message>
<xml_diff>
--- a/Specification template.docx
+++ b/Specification template.docx
@@ -1,6 +1,6 @@
 
 <file path=word/document.xml><?xml version="1.0" encoding="utf-8"?>
-<w:document xmlns:wpc="http://schemas.microsoft.com/office/word/2010/wordprocessingCanvas" xmlns:cx="http://schemas.microsoft.com/office/drawing/2014/chartex" xmlns:cx1="http://schemas.microsoft.com/office/drawing/2015/9/8/chartex" xmlns:cx2="http://schemas.microsoft.com/office/drawing/2015/10/21/chartex" xmlns:cx3="http://schemas.microsoft.com/office/drawing/2016/5/9/chartex" xmlns:cx4="http://schemas.microsoft.com/office/drawing/2016/5/10/chartex" xmlns:cx5="http://schemas.microsoft.com/office/drawing/2016/5/11/chartex" xmlns:cx6="http://schemas.microsoft.com/office/drawing/2016/5/12/chartex" xmlns:cx7="http://schemas.microsoft.com/office/drawing/2016/5/13/chartex" xmlns:cx8="http://schemas.microsoft.com/office/drawing/2016/5/14/chartex" xmlns:mc="http://schemas.openxmlformats.org/markup-compatibility/2006" xmlns:aink="http://schemas.microsoft.com/office/drawing/2016/ink" xmlns:am3d="http://schemas.microsoft.com/office/drawing/2017/model3d" xmlns:o="urn:schemas-microsoft-com:office:office" xmlns:oel="http://schemas.microsoft.com/office/2019/extlst" xmlns:r="http://schemas.openxmlformats.org/officeDocument/2006/relationships" xmlns:m="http://schemas.openxmlformats.org/officeDocument/2006/math" xmlns:v="urn:schemas-microsoft-com:vml" xmlns:wp14="http://schemas.microsoft.com/office/word/2010/wordprocessingDrawing" xmlns:wp="http://schemas.openxmlformats.org/drawingml/2006/wordprocessingDrawing" xmlns:w10="urn:schemas-microsoft-com:office:word" xmlns:w="http://schemas.openxmlformats.org/wordprocessingml/2006/main" xmlns:w14="http://schemas.microsoft.com/office/word/2010/wordml" xmlns:w15="http://schemas.microsoft.com/office/word/2012/wordml" xmlns:w16cex="http://schemas.microsoft.com/office/word/2018/wordml/cex" xmlns:w16cid="http://schemas.microsoft.com/office/word/2016/wordml/cid" xmlns:w16="http://schemas.microsoft.com/office/word/2018/wordml" xmlns:w16sdtdh="http://schemas.microsoft.com/office/word/2020/wordml/sdtdatahash" xmlns:w16se="http://schemas.microsoft.com/office/word/2015/wordml/symex" xmlns:wpg="http://schemas.microsoft.com/office/word/2010/wordprocessingGroup" xmlns:wpi="http://schemas.microsoft.com/office/word/2010/wordprocessingInk" xmlns:wne="http://schemas.microsoft.com/office/word/2006/wordml" xmlns:wps="http://schemas.microsoft.com/office/word/2010/wordprocessingShape" mc:Ignorable="w14 w15 w16se w16cid w16 w16cex w16sdtdh wp14">
+<w:document xmlns:wpc="http://schemas.microsoft.com/office/word/2010/wordprocessingCanvas" xmlns:cx="http://schemas.microsoft.com/office/drawing/2014/chartex" xmlns:cx1="http://schemas.microsoft.com/office/drawing/2015/9/8/chartex" xmlns:cx2="http://schemas.microsoft.com/office/drawing/2015/10/21/chartex" xmlns:cx3="http://schemas.microsoft.com/office/drawing/2016/5/9/chartex" xmlns:cx4="http://schemas.microsoft.com/office/drawing/2016/5/10/chartex" xmlns:cx5="http://schemas.microsoft.com/office/drawing/2016/5/11/chartex" xmlns:cx6="http://schemas.microsoft.com/office/drawing/2016/5/12/chartex" xmlns:cx7="http://schemas.microsoft.com/office/drawing/2016/5/13/chartex" xmlns:cx8="http://schemas.microsoft.com/office/drawing/2016/5/14/chartex" xmlns:mc="http://schemas.openxmlformats.org/markup-compatibility/2006" xmlns:aink="http://schemas.microsoft.com/office/drawing/2016/ink" xmlns:am3d="http://schemas.microsoft.com/office/drawing/2017/model3d" xmlns:o="urn:schemas-microsoft-com:office:office" xmlns:oel="http://schemas.microsoft.com/office/2019/extlst" xmlns:r="http://schemas.openxmlformats.org/officeDocument/2006/relationships" xmlns:m="http://schemas.openxmlformats.org/officeDocument/2006/math" xmlns:v="urn:schemas-microsoft-com:vml" xmlns:wp14="http://schemas.microsoft.com/office/word/2010/wordprocessingDrawing" xmlns:wp="http://schemas.openxmlformats.org/drawingml/2006/wordprocessingDrawing" xmlns:w10="urn:schemas-microsoft-com:office:word" xmlns:w="http://schemas.openxmlformats.org/wordprocessingml/2006/main" xmlns:w14="http://schemas.microsoft.com/office/word/2010/wordml" xmlns:w15="http://schemas.microsoft.com/office/word/2012/wordml" xmlns:w16cex="http://schemas.microsoft.com/office/word/2018/wordml/cex" xmlns:w16cid="http://schemas.microsoft.com/office/word/2016/wordml/cid" xmlns:w16="http://schemas.microsoft.com/office/word/2018/wordml" xmlns:w16du="http://schemas.microsoft.com/office/word/2023/wordml/word16du" xmlns:w16sdtdh="http://schemas.microsoft.com/office/word/2020/wordml/sdtdatahash" xmlns:w16se="http://schemas.microsoft.com/office/word/2015/wordml/symex" xmlns:wpg="http://schemas.microsoft.com/office/word/2010/wordprocessingGroup" xmlns:wpi="http://schemas.microsoft.com/office/word/2010/wordprocessingInk" xmlns:wne="http://schemas.microsoft.com/office/word/2006/wordml" xmlns:wps="http://schemas.microsoft.com/office/word/2010/wordprocessingShape" mc:Ignorable="w14 w15 w16se w16cid w16 w16cex w16sdtdh w16du wp14">
   <w:body>
     <w:p>
       <w:pPr>
@@ -305,7 +305,20 @@
               <w:rPr>
                 <w:rFonts w:ascii="Calibri" w:hAnsi="Calibri" w:cs="Calibri"/>
               </w:rPr>
-              <w:t xml:space="preserve"> = ___________ (V)</w:t>
+              <w:t xml:space="preserve"> = </w:t>
+            </w:r>
+            <w:r>
+              <w:rPr>
+                <w:rFonts w:ascii="Calibri" w:hAnsi="Calibri" w:cs="Calibri"/>
+                <w:u w:val="single"/>
+              </w:rPr>
+              <w:t>7</w:t>
+            </w:r>
+            <w:r>
+              <w:rPr>
+                <w:rFonts w:ascii="Calibri" w:hAnsi="Calibri" w:cs="Calibri"/>
+              </w:rPr>
+              <w:t xml:space="preserve"> (V)</w:t>
             </w:r>
           </w:p>
           <w:p>
@@ -331,7 +344,20 @@
               <w:rPr>
                 <w:rFonts w:ascii="Calibri" w:hAnsi="Calibri" w:cs="Calibri"/>
               </w:rPr>
-              <w:t xml:space="preserve"> = ___________ (V)</w:t>
+              <w:t xml:space="preserve"> = </w:t>
+            </w:r>
+            <w:r>
+              <w:rPr>
+                <w:rFonts w:ascii="Calibri" w:hAnsi="Calibri" w:cs="Calibri"/>
+                <w:u w:val="single"/>
+              </w:rPr>
+              <w:t>30</w:t>
+            </w:r>
+            <w:r>
+              <w:rPr>
+                <w:rFonts w:ascii="Calibri" w:hAnsi="Calibri" w:cs="Calibri"/>
+              </w:rPr>
+              <w:t xml:space="preserve"> (V)</w:t>
             </w:r>
           </w:p>
         </w:tc>
@@ -415,7 +441,20 @@
               <w:rPr>
                 <w:rFonts w:ascii="Calibri" w:hAnsi="Calibri" w:cs="Calibri"/>
               </w:rPr>
-              <w:t>I = ______________ (A)</w:t>
+              <w:t xml:space="preserve">I = </w:t>
+            </w:r>
+            <w:r>
+              <w:rPr>
+                <w:rFonts w:ascii="Calibri" w:hAnsi="Calibri" w:cs="Calibri"/>
+                <w:u w:val="single"/>
+              </w:rPr>
+              <w:t>0.023</w:t>
+            </w:r>
+            <w:r>
+              <w:rPr>
+                <w:rFonts w:ascii="Calibri" w:hAnsi="Calibri" w:cs="Calibri"/>
+              </w:rPr>
+              <w:t xml:space="preserve"> (A)</w:t>
             </w:r>
           </w:p>
         </w:tc>
@@ -466,7 +505,20 @@
               <w:rPr>
                 <w:rFonts w:ascii="Calibri" w:hAnsi="Calibri" w:cs="Calibri"/>
               </w:rPr>
-              <w:t>P = _____________ (W)</w:t>
+              <w:t xml:space="preserve">P = </w:t>
+            </w:r>
+            <w:r>
+              <w:rPr>
+                <w:rFonts w:ascii="Calibri" w:hAnsi="Calibri" w:cs="Calibri"/>
+                <w:u w:val="single"/>
+              </w:rPr>
+              <w:t>0.28</w:t>
+            </w:r>
+            <w:r>
+              <w:rPr>
+                <w:rFonts w:ascii="Calibri" w:hAnsi="Calibri" w:cs="Calibri"/>
+              </w:rPr>
+              <w:t xml:space="preserve"> (W)</w:t>
             </w:r>
           </w:p>
         </w:tc>
@@ -529,7 +581,20 @@
               <w:rPr>
                 <w:rFonts w:ascii="Calibri" w:hAnsi="Calibri" w:cs="Calibri"/>
               </w:rPr>
-              <w:t xml:space="preserve">f = ______________ </w:t>
+              <w:t xml:space="preserve">f = </w:t>
+            </w:r>
+            <w:r>
+              <w:rPr>
+                <w:rFonts w:ascii="Calibri" w:hAnsi="Calibri" w:cs="Calibri"/>
+                <w:u w:val="single"/>
+              </w:rPr>
+              <w:t>9000</w:t>
+            </w:r>
+            <w:r>
+              <w:rPr>
+                <w:rFonts w:ascii="Calibri" w:hAnsi="Calibri" w:cs="Calibri"/>
+              </w:rPr>
+              <w:t xml:space="preserve"> </w:t>
             </w:r>
             <w:r>
               <w:rPr>
@@ -835,7 +900,20 @@
               <w:rPr>
                 <w:rFonts w:ascii="Calibri" w:hAnsi="Calibri" w:cs="Calibri"/>
               </w:rPr>
-              <w:t xml:space="preserve"> = _____________ (V)</w:t>
+              <w:t xml:space="preserve"> = </w:t>
+            </w:r>
+            <w:r>
+              <w:rPr>
+                <w:rFonts w:ascii="Calibri" w:hAnsi="Calibri" w:cs="Calibri"/>
+                <w:u w:val="single"/>
+              </w:rPr>
+              <w:t>1.38</w:t>
+            </w:r>
+            <w:r>
+              <w:rPr>
+                <w:rFonts w:ascii="Calibri" w:hAnsi="Calibri" w:cs="Calibri"/>
+              </w:rPr>
+              <w:t xml:space="preserve"> (V)</w:t>
             </w:r>
           </w:p>
           <w:p>
@@ -936,7 +1014,20 @@
               <w:rPr>
                 <w:rFonts w:ascii="Calibri" w:hAnsi="Calibri" w:cs="Calibri"/>
               </w:rPr>
-              <w:t xml:space="preserve"> = _____________ (V)</w:t>
+              <w:t xml:space="preserve"> = </w:t>
+            </w:r>
+            <w:r>
+              <w:rPr>
+                <w:rFonts w:ascii="Calibri" w:hAnsi="Calibri" w:cs="Calibri"/>
+                <w:u w:val="single"/>
+              </w:rPr>
+              <w:t>2.88</w:t>
+            </w:r>
+            <w:r>
+              <w:rPr>
+                <w:rFonts w:ascii="Calibri" w:hAnsi="Calibri" w:cs="Calibri"/>
+              </w:rPr>
+              <w:t>(V)</w:t>
             </w:r>
           </w:p>
           <w:p>
@@ -1012,7 +1103,20 @@
               <w:rPr>
                 <w:rFonts w:ascii="Calibri" w:hAnsi="Calibri" w:cs="Calibri"/>
               </w:rPr>
-              <w:t>∆C = __________ (pF)</w:t>
+              <w:t xml:space="preserve">∆C = </w:t>
+            </w:r>
+            <w:r>
+              <w:rPr>
+                <w:rFonts w:ascii="Calibri" w:hAnsi="Calibri" w:cs="Calibri"/>
+                <w:u w:val="single"/>
+              </w:rPr>
+              <w:t>1</w:t>
+            </w:r>
+            <w:r>
+              <w:rPr>
+                <w:rFonts w:ascii="Calibri" w:hAnsi="Calibri" w:cs="Calibri"/>
+              </w:rPr>
+              <w:t xml:space="preserve"> (pF)</w:t>
             </w:r>
           </w:p>
           <w:p>
@@ -1044,27 +1148,53 @@
               <w:rPr>
                 <w:rFonts w:ascii="Calibri" w:hAnsi="Calibri" w:cs="Calibri"/>
               </w:rPr>
-              <w:t>ge of output signal ∆V = ___________ (V)</w:t>
-            </w:r>
-          </w:p>
-          <w:p>
-            <w:pPr>
-              <w:rPr>
-                <w:rFonts w:ascii="Calibri" w:hAnsi="Calibri" w:cs="Calibri"/>
-              </w:rPr>
-            </w:pPr>
-          </w:p>
-          <w:p>
-            <w:pPr>
-              <w:rPr>
-                <w:rFonts w:ascii="Calibri" w:hAnsi="Calibri" w:cs="Calibri"/>
-              </w:rPr>
-            </w:pPr>
-            <w:r>
-              <w:rPr>
-                <w:rFonts w:ascii="Calibri" w:hAnsi="Calibri" w:cs="Calibri"/>
-              </w:rPr>
-              <w:t>Change of output signal ∆V = ___________ (%)</w:t>
+              <w:t xml:space="preserve">ge of output signal ∆V = </w:t>
+            </w:r>
+            <w:r>
+              <w:rPr>
+                <w:rFonts w:ascii="Calibri" w:hAnsi="Calibri" w:cs="Calibri"/>
+                <w:u w:val="single"/>
+              </w:rPr>
+              <w:t>0.64</w:t>
+            </w:r>
+            <w:r>
+              <w:rPr>
+                <w:rFonts w:ascii="Calibri" w:hAnsi="Calibri" w:cs="Calibri"/>
+              </w:rPr>
+              <w:t xml:space="preserve"> (V)</w:t>
+            </w:r>
+          </w:p>
+          <w:p>
+            <w:pPr>
+              <w:rPr>
+                <w:rFonts w:ascii="Calibri" w:hAnsi="Calibri" w:cs="Calibri"/>
+              </w:rPr>
+            </w:pPr>
+          </w:p>
+          <w:p>
+            <w:pPr>
+              <w:rPr>
+                <w:rFonts w:ascii="Calibri" w:hAnsi="Calibri" w:cs="Calibri"/>
+              </w:rPr>
+            </w:pPr>
+            <w:r>
+              <w:rPr>
+                <w:rFonts w:ascii="Calibri" w:hAnsi="Calibri" w:cs="Calibri"/>
+              </w:rPr>
+              <w:t xml:space="preserve">Change of output signal ∆V = </w:t>
+            </w:r>
+            <w:r>
+              <w:rPr>
+                <w:rFonts w:ascii="Calibri" w:hAnsi="Calibri" w:cs="Calibri"/>
+                <w:u w:val="single"/>
+              </w:rPr>
+              <w:t>22.22</w:t>
+            </w:r>
+            <w:r>
+              <w:rPr>
+                <w:rFonts w:ascii="Calibri" w:hAnsi="Calibri" w:cs="Calibri"/>
+              </w:rPr>
+              <w:t xml:space="preserve"> (%)</w:t>
             </w:r>
           </w:p>
           <w:p>
@@ -1264,7 +1394,7 @@
 </file>
 
 <file path=word/endnotes.xml><?xml version="1.0" encoding="utf-8"?>
-<w:endnotes xmlns:wpc="http://schemas.microsoft.com/office/word/2010/wordprocessingCanvas" xmlns:cx="http://schemas.microsoft.com/office/drawing/2014/chartex" xmlns:cx1="http://schemas.microsoft.com/office/drawing/2015/9/8/chartex" xmlns:cx2="http://schemas.microsoft.com/office/drawing/2015/10/21/chartex" xmlns:cx3="http://schemas.microsoft.com/office/drawing/2016/5/9/chartex" xmlns:cx4="http://schemas.microsoft.com/office/drawing/2016/5/10/chartex" xmlns:cx5="http://schemas.microsoft.com/office/drawing/2016/5/11/chartex" xmlns:cx6="http://schemas.microsoft.com/office/drawing/2016/5/12/chartex" xmlns:cx7="http://schemas.microsoft.com/office/drawing/2016/5/13/chartex" xmlns:cx8="http://schemas.microsoft.com/office/drawing/2016/5/14/chartex" xmlns:mc="http://schemas.openxmlformats.org/markup-compatibility/2006" xmlns:aink="http://schemas.microsoft.com/office/drawing/2016/ink" xmlns:am3d="http://schemas.microsoft.com/office/drawing/2017/model3d" xmlns:o="urn:schemas-microsoft-com:office:office" xmlns:oel="http://schemas.microsoft.com/office/2019/extlst" xmlns:r="http://schemas.openxmlformats.org/officeDocument/2006/relationships" xmlns:m="http://schemas.openxmlformats.org/officeDocument/2006/math" xmlns:v="urn:schemas-microsoft-com:vml" xmlns:wp14="http://schemas.microsoft.com/office/word/2010/wordprocessingDrawing" xmlns:wp="http://schemas.openxmlformats.org/drawingml/2006/wordprocessingDrawing" xmlns:w10="urn:schemas-microsoft-com:office:word" xmlns:w="http://schemas.openxmlformats.org/wordprocessingml/2006/main" xmlns:w14="http://schemas.microsoft.com/office/word/2010/wordml" xmlns:w15="http://schemas.microsoft.com/office/word/2012/wordml" xmlns:w16cex="http://schemas.microsoft.com/office/word/2018/wordml/cex" xmlns:w16cid="http://schemas.microsoft.com/office/word/2016/wordml/cid" xmlns:w16="http://schemas.microsoft.com/office/word/2018/wordml" xmlns:w16sdtdh="http://schemas.microsoft.com/office/word/2020/wordml/sdtdatahash" xmlns:w16se="http://schemas.microsoft.com/office/word/2015/wordml/symex" xmlns:wpg="http://schemas.microsoft.com/office/word/2010/wordprocessingGroup" xmlns:wpi="http://schemas.microsoft.com/office/word/2010/wordprocessingInk" xmlns:wne="http://schemas.microsoft.com/office/word/2006/wordml" xmlns:wps="http://schemas.microsoft.com/office/word/2010/wordprocessingShape" mc:Ignorable="w14 w15 w16se w16cid w16 w16cex w16sdtdh wp14">
+<w:endnotes xmlns:wpc="http://schemas.microsoft.com/office/word/2010/wordprocessingCanvas" xmlns:cx="http://schemas.microsoft.com/office/drawing/2014/chartex" xmlns:cx1="http://schemas.microsoft.com/office/drawing/2015/9/8/chartex" xmlns:cx2="http://schemas.microsoft.com/office/drawing/2015/10/21/chartex" xmlns:cx3="http://schemas.microsoft.com/office/drawing/2016/5/9/chartex" xmlns:cx4="http://schemas.microsoft.com/office/drawing/2016/5/10/chartex" xmlns:cx5="http://schemas.microsoft.com/office/drawing/2016/5/11/chartex" xmlns:cx6="http://schemas.microsoft.com/office/drawing/2016/5/12/chartex" xmlns:cx7="http://schemas.microsoft.com/office/drawing/2016/5/13/chartex" xmlns:cx8="http://schemas.microsoft.com/office/drawing/2016/5/14/chartex" xmlns:mc="http://schemas.openxmlformats.org/markup-compatibility/2006" xmlns:aink="http://schemas.microsoft.com/office/drawing/2016/ink" xmlns:am3d="http://schemas.microsoft.com/office/drawing/2017/model3d" xmlns:o="urn:schemas-microsoft-com:office:office" xmlns:oel="http://schemas.microsoft.com/office/2019/extlst" xmlns:r="http://schemas.openxmlformats.org/officeDocument/2006/relationships" xmlns:m="http://schemas.openxmlformats.org/officeDocument/2006/math" xmlns:v="urn:schemas-microsoft-com:vml" xmlns:wp14="http://schemas.microsoft.com/office/word/2010/wordprocessingDrawing" xmlns:wp="http://schemas.openxmlformats.org/drawingml/2006/wordprocessingDrawing" xmlns:w10="urn:schemas-microsoft-com:office:word" xmlns:w="http://schemas.openxmlformats.org/wordprocessingml/2006/main" xmlns:w14="http://schemas.microsoft.com/office/word/2010/wordml" xmlns:w15="http://schemas.microsoft.com/office/word/2012/wordml" xmlns:w16cex="http://schemas.microsoft.com/office/word/2018/wordml/cex" xmlns:w16cid="http://schemas.microsoft.com/office/word/2016/wordml/cid" xmlns:w16="http://schemas.microsoft.com/office/word/2018/wordml" xmlns:w16du="http://schemas.microsoft.com/office/word/2023/wordml/word16du" xmlns:w16sdtdh="http://schemas.microsoft.com/office/word/2020/wordml/sdtdatahash" xmlns:w16se="http://schemas.microsoft.com/office/word/2015/wordml/symex" xmlns:wpg="http://schemas.microsoft.com/office/word/2010/wordprocessingGroup" xmlns:wpi="http://schemas.microsoft.com/office/word/2010/wordprocessingInk" xmlns:wne="http://schemas.microsoft.com/office/word/2006/wordml" xmlns:wps="http://schemas.microsoft.com/office/word/2010/wordprocessingShape" mc:Ignorable="w14 w15 w16se w16cid w16 w16cex w16sdtdh w16du wp14">
   <w:endnote w:type="separator" w:id="-1">
     <w:p>
       <w:pPr>
@@ -1289,7 +1419,7 @@
 </file>
 
 <file path=word/footnotes.xml><?xml version="1.0" encoding="utf-8"?>
-<w:footnotes xmlns:wpc="http://schemas.microsoft.com/office/word/2010/wordprocessingCanvas" xmlns:cx="http://schemas.microsoft.com/office/drawing/2014/chartex" xmlns:cx1="http://schemas.microsoft.com/office/drawing/2015/9/8/chartex" xmlns:cx2="http://schemas.microsoft.com/office/drawing/2015/10/21/chartex" xmlns:cx3="http://schemas.microsoft.com/office/drawing/2016/5/9/chartex" xmlns:cx4="http://schemas.microsoft.com/office/drawing/2016/5/10/chartex" xmlns:cx5="http://schemas.microsoft.com/office/drawing/2016/5/11/chartex" xmlns:cx6="http://schemas.microsoft.com/office/drawing/2016/5/12/chartex" xmlns:cx7="http://schemas.microsoft.com/office/drawing/2016/5/13/chartex" xmlns:cx8="http://schemas.microsoft.com/office/drawing/2016/5/14/chartex" xmlns:mc="http://schemas.openxmlformats.org/markup-compatibility/2006" xmlns:aink="http://schemas.microsoft.com/office/drawing/2016/ink" xmlns:am3d="http://schemas.microsoft.com/office/drawing/2017/model3d" xmlns:o="urn:schemas-microsoft-com:office:office" xmlns:oel="http://schemas.microsoft.com/office/2019/extlst" xmlns:r="http://schemas.openxmlformats.org/officeDocument/2006/relationships" xmlns:m="http://schemas.openxmlformats.org/officeDocument/2006/math" xmlns:v="urn:schemas-microsoft-com:vml" xmlns:wp14="http://schemas.microsoft.com/office/word/2010/wordprocessingDrawing" xmlns:wp="http://schemas.openxmlformats.org/drawingml/2006/wordprocessingDrawing" xmlns:w10="urn:schemas-microsoft-com:office:word" xmlns:w="http://schemas.openxmlformats.org/wordprocessingml/2006/main" xmlns:w14="http://schemas.microsoft.com/office/word/2010/wordml" xmlns:w15="http://schemas.microsoft.com/office/word/2012/wordml" xmlns:w16cex="http://schemas.microsoft.com/office/word/2018/wordml/cex" xmlns:w16cid="http://schemas.microsoft.com/office/word/2016/wordml/cid" xmlns:w16="http://schemas.microsoft.com/office/word/2018/wordml" xmlns:w16sdtdh="http://schemas.microsoft.com/office/word/2020/wordml/sdtdatahash" xmlns:w16se="http://schemas.microsoft.com/office/word/2015/wordml/symex" xmlns:wpg="http://schemas.microsoft.com/office/word/2010/wordprocessingGroup" xmlns:wpi="http://schemas.microsoft.com/office/word/2010/wordprocessingInk" xmlns:wne="http://schemas.microsoft.com/office/word/2006/wordml" xmlns:wps="http://schemas.microsoft.com/office/word/2010/wordprocessingShape" mc:Ignorable="w14 w15 w16se w16cid w16 w16cex w16sdtdh wp14">
+<w:footnotes xmlns:wpc="http://schemas.microsoft.com/office/word/2010/wordprocessingCanvas" xmlns:cx="http://schemas.microsoft.com/office/drawing/2014/chartex" xmlns:cx1="http://schemas.microsoft.com/office/drawing/2015/9/8/chartex" xmlns:cx2="http://schemas.microsoft.com/office/drawing/2015/10/21/chartex" xmlns:cx3="http://schemas.microsoft.com/office/drawing/2016/5/9/chartex" xmlns:cx4="http://schemas.microsoft.com/office/drawing/2016/5/10/chartex" xmlns:cx5="http://schemas.microsoft.com/office/drawing/2016/5/11/chartex" xmlns:cx6="http://schemas.microsoft.com/office/drawing/2016/5/12/chartex" xmlns:cx7="http://schemas.microsoft.com/office/drawing/2016/5/13/chartex" xmlns:cx8="http://schemas.microsoft.com/office/drawing/2016/5/14/chartex" xmlns:mc="http://schemas.openxmlformats.org/markup-compatibility/2006" xmlns:aink="http://schemas.microsoft.com/office/drawing/2016/ink" xmlns:am3d="http://schemas.microsoft.com/office/drawing/2017/model3d" xmlns:o="urn:schemas-microsoft-com:office:office" xmlns:oel="http://schemas.microsoft.com/office/2019/extlst" xmlns:r="http://schemas.openxmlformats.org/officeDocument/2006/relationships" xmlns:m="http://schemas.openxmlformats.org/officeDocument/2006/math" xmlns:v="urn:schemas-microsoft-com:vml" xmlns:wp14="http://schemas.microsoft.com/office/word/2010/wordprocessingDrawing" xmlns:wp="http://schemas.openxmlformats.org/drawingml/2006/wordprocessingDrawing" xmlns:w10="urn:schemas-microsoft-com:office:word" xmlns:w="http://schemas.openxmlformats.org/wordprocessingml/2006/main" xmlns:w14="http://schemas.microsoft.com/office/word/2010/wordml" xmlns:w15="http://schemas.microsoft.com/office/word/2012/wordml" xmlns:w16cex="http://schemas.microsoft.com/office/word/2018/wordml/cex" xmlns:w16cid="http://schemas.microsoft.com/office/word/2016/wordml/cid" xmlns:w16="http://schemas.microsoft.com/office/word/2018/wordml" xmlns:w16du="http://schemas.microsoft.com/office/word/2023/wordml/word16du" xmlns:w16sdtdh="http://schemas.microsoft.com/office/word/2020/wordml/sdtdatahash" xmlns:w16se="http://schemas.microsoft.com/office/word/2015/wordml/symex" xmlns:wpg="http://schemas.microsoft.com/office/word/2010/wordprocessingGroup" xmlns:wpi="http://schemas.microsoft.com/office/word/2010/wordprocessingInk" xmlns:wne="http://schemas.microsoft.com/office/word/2006/wordml" xmlns:wps="http://schemas.microsoft.com/office/word/2010/wordprocessingShape" mc:Ignorable="w14 w15 w16se w16cid w16 w16cex w16sdtdh w16du wp14">
   <w:footnote w:type="separator" w:id="-1">
     <w:p>
       <w:pPr>
@@ -1314,7 +1444,7 @@
 </file>
 
 <file path=word/header1.xml><?xml version="1.0" encoding="utf-8"?>
-<w:hdr xmlns:wpc="http://schemas.microsoft.com/office/word/2010/wordprocessingCanvas" xmlns:cx="http://schemas.microsoft.com/office/drawing/2014/chartex" xmlns:cx1="http://schemas.microsoft.com/office/drawing/2015/9/8/chartex" xmlns:cx2="http://schemas.microsoft.com/office/drawing/2015/10/21/chartex" xmlns:cx3="http://schemas.microsoft.com/office/drawing/2016/5/9/chartex" xmlns:cx4="http://schemas.microsoft.com/office/drawing/2016/5/10/chartex" xmlns:cx5="http://schemas.microsoft.com/office/drawing/2016/5/11/chartex" xmlns:cx6="http://schemas.microsoft.com/office/drawing/2016/5/12/chartex" xmlns:cx7="http://schemas.microsoft.com/office/drawing/2016/5/13/chartex" xmlns:cx8="http://schemas.microsoft.com/office/drawing/2016/5/14/chartex" xmlns:mc="http://schemas.openxmlformats.org/markup-compatibility/2006" xmlns:aink="http://schemas.microsoft.com/office/drawing/2016/ink" xmlns:am3d="http://schemas.microsoft.com/office/drawing/2017/model3d" xmlns:o="urn:schemas-microsoft-com:office:office" xmlns:oel="http://schemas.microsoft.com/office/2019/extlst" xmlns:r="http://schemas.openxmlformats.org/officeDocument/2006/relationships" xmlns:m="http://schemas.openxmlformats.org/officeDocument/2006/math" xmlns:v="urn:schemas-microsoft-com:vml" xmlns:wp14="http://schemas.microsoft.com/office/word/2010/wordprocessingDrawing" xmlns:wp="http://schemas.openxmlformats.org/drawingml/2006/wordprocessingDrawing" xmlns:w10="urn:schemas-microsoft-com:office:word" xmlns:w="http://schemas.openxmlformats.org/wordprocessingml/2006/main" xmlns:w14="http://schemas.microsoft.com/office/word/2010/wordml" xmlns:w15="http://schemas.microsoft.com/office/word/2012/wordml" xmlns:w16cex="http://schemas.microsoft.com/office/word/2018/wordml/cex" xmlns:w16cid="http://schemas.microsoft.com/office/word/2016/wordml/cid" xmlns:w16="http://schemas.microsoft.com/office/word/2018/wordml" xmlns:w16sdtdh="http://schemas.microsoft.com/office/word/2020/wordml/sdtdatahash" xmlns:w16se="http://schemas.microsoft.com/office/word/2015/wordml/symex" xmlns:wpg="http://schemas.microsoft.com/office/word/2010/wordprocessingGroup" xmlns:wpi="http://schemas.microsoft.com/office/word/2010/wordprocessingInk" xmlns:wne="http://schemas.microsoft.com/office/word/2006/wordml" xmlns:wps="http://schemas.microsoft.com/office/word/2010/wordprocessingShape" mc:Ignorable="w14 w15 w16se w16cid w16 w16cex w16sdtdh wp14">
+<w:hdr xmlns:wpc="http://schemas.microsoft.com/office/word/2010/wordprocessingCanvas" xmlns:cx="http://schemas.microsoft.com/office/drawing/2014/chartex" xmlns:cx1="http://schemas.microsoft.com/office/drawing/2015/9/8/chartex" xmlns:cx2="http://schemas.microsoft.com/office/drawing/2015/10/21/chartex" xmlns:cx3="http://schemas.microsoft.com/office/drawing/2016/5/9/chartex" xmlns:cx4="http://schemas.microsoft.com/office/drawing/2016/5/10/chartex" xmlns:cx5="http://schemas.microsoft.com/office/drawing/2016/5/11/chartex" xmlns:cx6="http://schemas.microsoft.com/office/drawing/2016/5/12/chartex" xmlns:cx7="http://schemas.microsoft.com/office/drawing/2016/5/13/chartex" xmlns:cx8="http://schemas.microsoft.com/office/drawing/2016/5/14/chartex" xmlns:mc="http://schemas.openxmlformats.org/markup-compatibility/2006" xmlns:aink="http://schemas.microsoft.com/office/drawing/2016/ink" xmlns:am3d="http://schemas.microsoft.com/office/drawing/2017/model3d" xmlns:o="urn:schemas-microsoft-com:office:office" xmlns:oel="http://schemas.microsoft.com/office/2019/extlst" xmlns:r="http://schemas.openxmlformats.org/officeDocument/2006/relationships" xmlns:m="http://schemas.openxmlformats.org/officeDocument/2006/math" xmlns:v="urn:schemas-microsoft-com:vml" xmlns:wp14="http://schemas.microsoft.com/office/word/2010/wordprocessingDrawing" xmlns:wp="http://schemas.openxmlformats.org/drawingml/2006/wordprocessingDrawing" xmlns:w10="urn:schemas-microsoft-com:office:word" xmlns:w="http://schemas.openxmlformats.org/wordprocessingml/2006/main" xmlns:w14="http://schemas.microsoft.com/office/word/2010/wordml" xmlns:w15="http://schemas.microsoft.com/office/word/2012/wordml" xmlns:w16cex="http://schemas.microsoft.com/office/word/2018/wordml/cex" xmlns:w16cid="http://schemas.microsoft.com/office/word/2016/wordml/cid" xmlns:w16="http://schemas.microsoft.com/office/word/2018/wordml" xmlns:w16du="http://schemas.microsoft.com/office/word/2023/wordml/word16du" xmlns:w16sdtdh="http://schemas.microsoft.com/office/word/2020/wordml/sdtdatahash" xmlns:w16se="http://schemas.microsoft.com/office/word/2015/wordml/symex" xmlns:wpg="http://schemas.microsoft.com/office/word/2010/wordprocessingGroup" xmlns:wpi="http://schemas.microsoft.com/office/word/2010/wordprocessingInk" xmlns:wne="http://schemas.microsoft.com/office/word/2006/wordml" xmlns:wps="http://schemas.microsoft.com/office/word/2010/wordprocessingShape" mc:Ignorable="w14 w15 w16se w16cid w16 w16cex w16sdtdh w16du wp14">
   <w:p>
     <w:pPr>
       <w:pStyle w:val="Header"/>
@@ -1349,6 +1479,14 @@
       <w:tab/>
       <w:t>Team no:</w:t>
     </w:r>
+    <w:r>
+      <w:rPr>
+        <w:rFonts w:ascii="Calibri" w:hAnsi="Calibri" w:cs="Calibri"/>
+        <w:sz w:val="24"/>
+        <w:szCs w:val="24"/>
+      </w:rPr>
+      <w:t xml:space="preserve"> 16</w:t>
+    </w:r>
   </w:p>
   <w:p>
     <w:pPr>
@@ -1375,7 +1513,7 @@
 </file>
 
 <file path=word/numbering.xml><?xml version="1.0" encoding="utf-8"?>
-<w:numbering xmlns:wpc="http://schemas.microsoft.com/office/word/2010/wordprocessingCanvas" xmlns:cx="http://schemas.microsoft.com/office/drawing/2014/chartex" xmlns:cx1="http://schemas.microsoft.com/office/drawing/2015/9/8/chartex" xmlns:cx2="http://schemas.microsoft.com/office/drawing/2015/10/21/chartex" xmlns:cx3="http://schemas.microsoft.com/office/drawing/2016/5/9/chartex" xmlns:cx4="http://schemas.microsoft.com/office/drawing/2016/5/10/chartex" xmlns:cx5="http://schemas.microsoft.com/office/drawing/2016/5/11/chartex" xmlns:cx6="http://schemas.microsoft.com/office/drawing/2016/5/12/chartex" xmlns:cx7="http://schemas.microsoft.com/office/drawing/2016/5/13/chartex" xmlns:cx8="http://schemas.microsoft.com/office/drawing/2016/5/14/chartex" xmlns:mc="http://schemas.openxmlformats.org/markup-compatibility/2006" xmlns:aink="http://schemas.microsoft.com/office/drawing/2016/ink" xmlns:am3d="http://schemas.microsoft.com/office/drawing/2017/model3d" xmlns:o="urn:schemas-microsoft-com:office:office" xmlns:oel="http://schemas.microsoft.com/office/2019/extlst" xmlns:r="http://schemas.openxmlformats.org/officeDocument/2006/relationships" xmlns:m="http://schemas.openxmlformats.org/officeDocument/2006/math" xmlns:v="urn:schemas-microsoft-com:vml" xmlns:wp14="http://schemas.microsoft.com/office/word/2010/wordprocessingDrawing" xmlns:wp="http://schemas.openxmlformats.org/drawingml/2006/wordprocessingDrawing" xmlns:w10="urn:schemas-microsoft-com:office:word" xmlns:w="http://schemas.openxmlformats.org/wordprocessingml/2006/main" xmlns:w14="http://schemas.microsoft.com/office/word/2010/wordml" xmlns:w15="http://schemas.microsoft.com/office/word/2012/wordml" xmlns:w16cex="http://schemas.microsoft.com/office/word/2018/wordml/cex" xmlns:w16cid="http://schemas.microsoft.com/office/word/2016/wordml/cid" xmlns:w16="http://schemas.microsoft.com/office/word/2018/wordml" xmlns:w16sdtdh="http://schemas.microsoft.com/office/word/2020/wordml/sdtdatahash" xmlns:w16se="http://schemas.microsoft.com/office/word/2015/wordml/symex" xmlns:wpg="http://schemas.microsoft.com/office/word/2010/wordprocessingGroup" xmlns:wpi="http://schemas.microsoft.com/office/word/2010/wordprocessingInk" xmlns:wne="http://schemas.microsoft.com/office/word/2006/wordml" xmlns:wps="http://schemas.microsoft.com/office/word/2010/wordprocessingShape" mc:Ignorable="w14 w15 w16se w16cid w16 w16cex w16sdtdh wp14">
+<w:numbering xmlns:wpc="http://schemas.microsoft.com/office/word/2010/wordprocessingCanvas" xmlns:cx="http://schemas.microsoft.com/office/drawing/2014/chartex" xmlns:cx1="http://schemas.microsoft.com/office/drawing/2015/9/8/chartex" xmlns:cx2="http://schemas.microsoft.com/office/drawing/2015/10/21/chartex" xmlns:cx3="http://schemas.microsoft.com/office/drawing/2016/5/9/chartex" xmlns:cx4="http://schemas.microsoft.com/office/drawing/2016/5/10/chartex" xmlns:cx5="http://schemas.microsoft.com/office/drawing/2016/5/11/chartex" xmlns:cx6="http://schemas.microsoft.com/office/drawing/2016/5/12/chartex" xmlns:cx7="http://schemas.microsoft.com/office/drawing/2016/5/13/chartex" xmlns:cx8="http://schemas.microsoft.com/office/drawing/2016/5/14/chartex" xmlns:mc="http://schemas.openxmlformats.org/markup-compatibility/2006" xmlns:aink="http://schemas.microsoft.com/office/drawing/2016/ink" xmlns:am3d="http://schemas.microsoft.com/office/drawing/2017/model3d" xmlns:o="urn:schemas-microsoft-com:office:office" xmlns:oel="http://schemas.microsoft.com/office/2019/extlst" xmlns:r="http://schemas.openxmlformats.org/officeDocument/2006/relationships" xmlns:m="http://schemas.openxmlformats.org/officeDocument/2006/math" xmlns:v="urn:schemas-microsoft-com:vml" xmlns:wp14="http://schemas.microsoft.com/office/word/2010/wordprocessingDrawing" xmlns:wp="http://schemas.openxmlformats.org/drawingml/2006/wordprocessingDrawing" xmlns:w10="urn:schemas-microsoft-com:office:word" xmlns:w="http://schemas.openxmlformats.org/wordprocessingml/2006/main" xmlns:w14="http://schemas.microsoft.com/office/word/2010/wordml" xmlns:w15="http://schemas.microsoft.com/office/word/2012/wordml" xmlns:w16cex="http://schemas.microsoft.com/office/word/2018/wordml/cex" xmlns:w16cid="http://schemas.microsoft.com/office/word/2016/wordml/cid" xmlns:w16="http://schemas.microsoft.com/office/word/2018/wordml" xmlns:w16du="http://schemas.microsoft.com/office/word/2023/wordml/word16du" xmlns:w16sdtdh="http://schemas.microsoft.com/office/word/2020/wordml/sdtdatahash" xmlns:w16se="http://schemas.microsoft.com/office/word/2015/wordml/symex" xmlns:wpg="http://schemas.microsoft.com/office/word/2010/wordprocessingGroup" xmlns:wpi="http://schemas.microsoft.com/office/word/2010/wordprocessingInk" xmlns:wne="http://schemas.microsoft.com/office/word/2006/wordml" xmlns:wps="http://schemas.microsoft.com/office/word/2010/wordprocessingShape" mc:Ignorable="w14 w15 w16se w16cid w16 w16cex w16sdtdh w16du wp14">
   <w:abstractNum w:abstractNumId="0" w15:restartNumberingAfterBreak="0">
     <w:nsid w:val="34734FE9"/>
     <w:multiLevelType w:val="hybridMultilevel"/>
@@ -1495,7 +1633,7 @@
 </file>
 
 <file path=word/styles.xml><?xml version="1.0" encoding="utf-8"?>
-<w:styles xmlns:mc="http://schemas.openxmlformats.org/markup-compatibility/2006" xmlns:r="http://schemas.openxmlformats.org/officeDocument/2006/relationships" xmlns:w="http://schemas.openxmlformats.org/wordprocessingml/2006/main" xmlns:w14="http://schemas.microsoft.com/office/word/2010/wordml" xmlns:w15="http://schemas.microsoft.com/office/word/2012/wordml" xmlns:w16cex="http://schemas.microsoft.com/office/word/2018/wordml/cex" xmlns:w16cid="http://schemas.microsoft.com/office/word/2016/wordml/cid" xmlns:w16="http://schemas.microsoft.com/office/word/2018/wordml" xmlns:w16sdtdh="http://schemas.microsoft.com/office/word/2020/wordml/sdtdatahash" xmlns:w16se="http://schemas.microsoft.com/office/word/2015/wordml/symex" mc:Ignorable="w14 w15 w16se w16cid w16 w16cex w16sdtdh">
+<w:styles xmlns:mc="http://schemas.openxmlformats.org/markup-compatibility/2006" xmlns:r="http://schemas.openxmlformats.org/officeDocument/2006/relationships" xmlns:w="http://schemas.openxmlformats.org/wordprocessingml/2006/main" xmlns:w14="http://schemas.microsoft.com/office/word/2010/wordml" xmlns:w15="http://schemas.microsoft.com/office/word/2012/wordml" xmlns:w16cex="http://schemas.microsoft.com/office/word/2018/wordml/cex" xmlns:w16cid="http://schemas.microsoft.com/office/word/2016/wordml/cid" xmlns:w16="http://schemas.microsoft.com/office/word/2018/wordml" xmlns:w16du="http://schemas.microsoft.com/office/word/2023/wordml/word16du" xmlns:w16sdtdh="http://schemas.microsoft.com/office/word/2020/wordml/sdtdatahash" xmlns:w16se="http://schemas.microsoft.com/office/word/2015/wordml/symex" mc:Ignorable="w14 w15 w16se w16cid w16 w16cex w16sdtdh w16du">
   <w:docDefaults>
     <w:rPrDefault>
       <w:rPr>

</xml_diff>

<commit_message>
Updated the technical specification.
Recorded the Tx range and the output voltage of the transmitter failure.

Co-Authored-By: dlee886 <100990590+dlee886@users.noreply.github.com>
</commit_message>
<xml_diff>
--- a/Specification template.docx
+++ b/Specification template.docx
@@ -173,8 +173,15 @@
             <w:r>
               <w:rPr>
                 <w:rFonts w:ascii="Calibri" w:hAnsi="Calibri" w:cs="Calibri"/>
-              </w:rPr>
-              <w:t>___________ (mm)</w:t>
+                <w:u w:val="single"/>
+              </w:rPr>
+              <w:t>1400</w:t>
+            </w:r>
+            <w:r>
+              <w:rPr>
+                <w:rFonts w:ascii="Calibri" w:hAnsi="Calibri" w:cs="Calibri"/>
+              </w:rPr>
+              <w:t xml:space="preserve"> (mm)</w:t>
             </w:r>
           </w:p>
           <w:p>
@@ -761,7 +768,20 @@
               <w:rPr>
                 <w:rFonts w:ascii="Calibri" w:hAnsi="Calibri" w:cs="Calibri"/>
               </w:rPr>
-              <w:t xml:space="preserve"> = ___________ (V)</w:t>
+              <w:t xml:space="preserve"> = </w:t>
+            </w:r>
+            <w:r>
+              <w:rPr>
+                <w:rFonts w:ascii="Calibri" w:hAnsi="Calibri" w:cs="Calibri"/>
+                <w:u w:val="single"/>
+              </w:rPr>
+              <w:t>7</w:t>
+            </w:r>
+            <w:r>
+              <w:rPr>
+                <w:rFonts w:ascii="Calibri" w:hAnsi="Calibri" w:cs="Calibri"/>
+              </w:rPr>
+              <w:t xml:space="preserve"> (V)</w:t>
             </w:r>
           </w:p>
           <w:p>
@@ -787,7 +807,20 @@
               <w:rPr>
                 <w:rFonts w:ascii="Calibri" w:hAnsi="Calibri" w:cs="Calibri"/>
               </w:rPr>
-              <w:t xml:space="preserve"> = ___________ (V)</w:t>
+              <w:t xml:space="preserve"> = </w:t>
+            </w:r>
+            <w:r>
+              <w:rPr>
+                <w:rFonts w:ascii="Calibri" w:hAnsi="Calibri" w:cs="Calibri"/>
+                <w:u w:val="single"/>
+              </w:rPr>
+              <w:t>30</w:t>
+            </w:r>
+            <w:r>
+              <w:rPr>
+                <w:rFonts w:ascii="Calibri" w:hAnsi="Calibri" w:cs="Calibri"/>
+              </w:rPr>
+              <w:t xml:space="preserve"> (V)</w:t>
             </w:r>
           </w:p>
         </w:tc>
@@ -1125,6 +1158,12 @@
                 <w:rFonts w:ascii="Calibri" w:hAnsi="Calibri" w:cs="Calibri"/>
               </w:rPr>
             </w:pPr>
+            <w:r>
+              <w:rPr>
+                <w:rFonts w:ascii="Calibri" w:hAnsi="Calibri" w:cs="Calibri"/>
+              </w:rPr>
+              <w:t>2.09V</w:t>
+            </w:r>
           </w:p>
           <w:p>
             <w:pPr>
@@ -1155,7 +1194,14 @@
                 <w:rFonts w:ascii="Calibri" w:hAnsi="Calibri" w:cs="Calibri"/>
                 <w:u w:val="single"/>
               </w:rPr>
-              <w:t>0.64</w:t>
+              <w:t>0.</w:t>
+            </w:r>
+            <w:r>
+              <w:rPr>
+                <w:rFonts w:ascii="Calibri" w:hAnsi="Calibri" w:cs="Calibri"/>
+                <w:u w:val="single"/>
+              </w:rPr>
+              <w:t>01</w:t>
             </w:r>
             <w:r>
               <w:rPr>
@@ -1188,7 +1234,7 @@
                 <w:rFonts w:ascii="Calibri" w:hAnsi="Calibri" w:cs="Calibri"/>
                 <w:u w:val="single"/>
               </w:rPr>
-              <w:t>22.22</w:t>
+              <w:t>0.478</w:t>
             </w:r>
             <w:r>
               <w:rPr>
@@ -1322,7 +1368,20 @@
               <w:rPr>
                 <w:rFonts w:ascii="Calibri" w:hAnsi="Calibri" w:cs="Calibri"/>
               </w:rPr>
-              <w:t xml:space="preserve"> = _______________ (V)</w:t>
+              <w:t xml:space="preserve"> = </w:t>
+            </w:r>
+            <w:r>
+              <w:rPr>
+                <w:rFonts w:ascii="Calibri" w:hAnsi="Calibri" w:cs="Calibri"/>
+                <w:u w:val="single"/>
+              </w:rPr>
+              <w:t>4.24</w:t>
+            </w:r>
+            <w:r>
+              <w:rPr>
+                <w:rFonts w:ascii="Calibri" w:hAnsi="Calibri" w:cs="Calibri"/>
+              </w:rPr>
+              <w:t xml:space="preserve"> (V)</w:t>
             </w:r>
           </w:p>
           <w:p>

</xml_diff>